<commit_message>
Correção trabalho de história
</commit_message>
<xml_diff>
--- a/Matérias/História/Atividades/Trabalho 3 Bimes/Cartões de Historias.docx
+++ b/Matérias/História/Atividades/Trabalho 3 Bimes/Cartões de Historias.docx
@@ -16,104 +16,82 @@
         <w:pStyle w:val="Ttulo2"/>
       </w:pPr>
       <w:r>
-        <w:t>Integralismo:</w:t>
-      </w:r>
-    </w:p>
-    <w:p>
-      <w:r>
-        <w:t xml:space="preserve">• É como o </w:t>
-      </w:r>
-      <w:r>
-        <w:t>fascismo</w:t>
-      </w:r>
-      <w:r>
-        <w:t xml:space="preserve"> brasileiro.</w:t>
-      </w:r>
-    </w:p>
-    <w:p>
-      <w:r>
-        <w:t>• “Tudo que é bom é brasileiro”</w:t>
-      </w:r>
-    </w:p>
-    <w:p>
-      <w:r>
-        <w:t xml:space="preserve">• Ideais </w:t>
-      </w:r>
-      <w:r>
-        <w:t>Anticomunistas</w:t>
+        <w:t>Tribos Brasileiras:</w:t>
       </w:r>
     </w:p>
     <w:p/>
+    <w:p>
+      <w:r>
+        <w:t>• Tupis</w:t>
+      </w:r>
+    </w:p>
+    <w:p>
+      <w:r>
+        <w:t>• Tupinambás (Os verdadeiros Tupis)</w:t>
+      </w:r>
+    </w:p>
+    <w:p>
+      <w:r>
+        <w:t>• Tamoi</w:t>
+      </w:r>
+      <w:r>
+        <w:t>o</w:t>
+      </w:r>
+      <w:r>
+        <w:t>s (</w:t>
+      </w:r>
+      <w:r>
+        <w:t>Os avôs</w:t>
+      </w:r>
+      <w:r>
+        <w:t>)</w:t>
+      </w:r>
+    </w:p>
+    <w:p>
+      <w:r>
+        <w:t>• Tupiniquins</w:t>
+      </w:r>
+      <w:r>
+        <w:t xml:space="preserve"> (Os vizinhos dos Tupis)</w:t>
+      </w:r>
+    </w:p>
     <w:p/>
     <w:p>
       <w:pPr>
         <w:pStyle w:val="Ttulo2"/>
       </w:pPr>
       <w:r>
-        <w:t>O que são populistas:</w:t>
-      </w:r>
-    </w:p>
-    <w:p>
-      <w:r>
-        <w:t xml:space="preserve">São políticos que fazem as coisas mesmo que não funcionem, apenas </w:t>
-      </w:r>
-      <w:r>
-        <w:t xml:space="preserve">para chamar atenção. </w:t>
+        <w:t>União Ibérica:</w:t>
+      </w:r>
+    </w:p>
+    <w:p>
+      <w:r>
+        <w:t>• É a união das coroas portuguesa e espanhola na qual Espanha comanda.</w:t>
+      </w:r>
+    </w:p>
+    <w:p>
+      <w:r>
+        <w:t>• Termina em 1640</w:t>
       </w:r>
     </w:p>
     <w:p/>
-    <w:p>
-      <w:r>
-        <w:t>Relação direta dos políticos com as massas.</w:t>
-      </w:r>
-    </w:p>
     <w:p>
       <w:pPr>
         <w:pStyle w:val="Ttulo2"/>
       </w:pPr>
       <w:r>
-        <w:t>Tribos Brasileiras:</w:t>
-      </w:r>
-    </w:p>
-    <w:p/>
-    <w:p>
-      <w:r>
-        <w:t>• Tupis</w:t>
-      </w:r>
-    </w:p>
-    <w:p>
-      <w:r>
-        <w:t>• Macrô-je</w:t>
-      </w:r>
-    </w:p>
-    <w:p>
-      <w:r>
-        <w:t>• Tupinambás (Os verdadeiros Tupis)</w:t>
-      </w:r>
-    </w:p>
-    <w:p>
-      <w:r>
-        <w:t>• Tamoi</w:t>
-      </w:r>
-      <w:r>
-        <w:t>o</w:t>
-      </w:r>
-      <w:r>
-        <w:t>s (</w:t>
-      </w:r>
-      <w:r>
-        <w:t>Os avôs</w:t>
-      </w:r>
-      <w:r>
-        <w:t>)</w:t>
-      </w:r>
-    </w:p>
-    <w:p>
-      <w:r>
-        <w:t>• Tupiniquins</w:t>
-      </w:r>
-      <w:r>
-        <w:t xml:space="preserve"> (Os vizinhos dos Tupis)</w:t>
+        <w:t>Herói da Inconfidência Mineira:</w:t>
+      </w:r>
+    </w:p>
+    <w:p>
+      <w:r>
+        <w:t xml:space="preserve">• </w:t>
+      </w:r>
+      <w:r>
+        <w:t>Joaquim José da Silva Xavier</w:t>
+      </w:r>
+      <w:r>
+        <w:t xml:space="preserve"> ou Tiradentes</w:t>
       </w:r>
     </w:p>
     <w:p/>
@@ -122,17 +100,22 @@
         <w:pStyle w:val="Ttulo2"/>
       </w:pPr>
       <w:r>
-        <w:t>União Ibérica:</w:t>
-      </w:r>
-    </w:p>
-    <w:p>
-      <w:r>
-        <w:t>• É a união das coroas portuguesa e espanhola na qual Espanha comanda.</w:t>
-      </w:r>
-    </w:p>
-    <w:p>
-      <w:r>
-        <w:t>• Termina em 1640</w:t>
+        <w:t>Revolta de Beckman:</w:t>
+      </w:r>
+    </w:p>
+    <w:p>
+      <w:r>
+        <w:t>• Primeira revolta dos nativos</w:t>
+      </w:r>
+    </w:p>
+    <w:p>
+      <w:r>
+        <w:t>• O motivo era o monopólio do comercio pela coroa Portuguesa</w:t>
+      </w:r>
+    </w:p>
+    <w:p>
+      <w:r>
+        <w:t>• Acaba como líderes presos e enforcados</w:t>
       </w:r>
     </w:p>
     <w:p/>
@@ -141,59 +124,77 @@
         <w:pStyle w:val="Ttulo2"/>
       </w:pPr>
       <w:r>
-        <w:t>Herói da Inconfidência Mineira:</w:t>
-      </w:r>
-    </w:p>
-    <w:p/>
+        <w:t>Guerra dos Emboabas:</w:t>
+      </w:r>
+    </w:p>
+    <w:p>
+      <w:r>
+        <w:t xml:space="preserve">• Emboabas </w:t>
+      </w:r>
+      <w:r>
+        <w:t xml:space="preserve">é todo aquele que não é paulista </w:t>
+      </w:r>
+    </w:p>
+    <w:p>
+      <w:r>
+        <w:t>• O motivo foi o monopólio da exploração do ouro pelos bandeirantes</w:t>
+      </w:r>
+    </w:p>
+    <w:p>
+      <w:r>
+        <w:t>• Os emboabas saíram vitoriosos</w:t>
+      </w:r>
+    </w:p>
     <w:p/>
     <w:p>
       <w:pPr>
         <w:pStyle w:val="Ttulo2"/>
       </w:pPr>
       <w:r>
-        <w:t>Revolta de Beckman:</w:t>
-      </w:r>
-    </w:p>
-    <w:p>
-      <w:r>
-        <w:t>• Primeira revolta dos nativos</w:t>
-      </w:r>
-    </w:p>
-    <w:p>
-      <w:r>
-        <w:t>• O motivo era o monopólio do comercio pela coroa Portuguesa</w:t>
-      </w:r>
-    </w:p>
-    <w:p>
-      <w:r>
-        <w:t>• Acaba como líderes presos e enforcados</w:t>
-      </w:r>
-    </w:p>
+        <w:t>Guerra dos Mascates:</w:t>
+      </w:r>
+    </w:p>
+    <w:p>
+      <w:r>
+        <w:t>• Mascate é um comerciante</w:t>
+      </w:r>
+    </w:p>
+    <w:p>
+      <w:r>
+        <w:t xml:space="preserve">• Acontece em Pernambuco </w:t>
+      </w:r>
+    </w:p>
+    <w:p>
+      <w:r>
+        <w:t>• O motivo era a separação de Recife em relação a Olinda</w:t>
+      </w:r>
+    </w:p>
+    <w:p/>
     <w:p>
       <w:pPr>
         <w:pStyle w:val="Ttulo2"/>
       </w:pPr>
       <w:r>
         <w:lastRenderedPageBreak/>
-        <w:t>Guerra dos Emboabas:</w:t>
-      </w:r>
-    </w:p>
-    <w:p>
-      <w:r>
-        <w:t xml:space="preserve">• Emboabas </w:t>
-      </w:r>
-      <w:r>
-        <w:t xml:space="preserve">é todo aquele que não é paulista </w:t>
-      </w:r>
-    </w:p>
-    <w:p>
-      <w:r>
-        <w:t>• O motivo foi o monopólio da exploração do ouro pelos bandeirantes</w:t>
-      </w:r>
-    </w:p>
-    <w:p>
-      <w:r>
-        <w:t>• Os emboabas saíram vitoriosos</w:t>
+        <w:t>Revolta de Vila Rica:</w:t>
+      </w:r>
+    </w:p>
+    <w:p>
+      <w:r>
+        <w:t>• Vila Rica é o centro de mineração do Brasil</w:t>
+      </w:r>
+    </w:p>
+    <w:p>
+      <w:r>
+        <w:t xml:space="preserve">• </w:t>
+      </w:r>
+      <w:r>
+        <w:t>Novamente o motivo é o monopólio do comercio português</w:t>
+      </w:r>
+    </w:p>
+    <w:p>
+      <w:r>
+        <w:t>• O líder é Felipe dos Santos</w:t>
       </w:r>
     </w:p>
     <w:p/>
@@ -202,22 +203,22 @@
         <w:pStyle w:val="Ttulo2"/>
       </w:pPr>
       <w:r>
-        <w:t>Guerra dos Mascates:</w:t>
-      </w:r>
-    </w:p>
-    <w:p>
-      <w:r>
-        <w:t>• Mascate é um comerciante</w:t>
-      </w:r>
-    </w:p>
-    <w:p>
-      <w:r>
-        <w:t xml:space="preserve">• Acontece em Pernambuco </w:t>
-      </w:r>
-    </w:p>
-    <w:p>
-      <w:r>
-        <w:t>• O motivo era a separação de Recife em relação a Olinda</w:t>
+        <w:t>Tratado de Madri</w:t>
+      </w:r>
+    </w:p>
+    <w:p>
+      <w:r>
+        <w:t>• Foi para substituir o tratado de Tordesilhas</w:t>
+      </w:r>
+    </w:p>
+    <w:p>
+      <w:r>
+        <w:t>• É a troca da terra dos 7 povos das missões e a Colônia do Sacramento</w:t>
+      </w:r>
+    </w:p>
+    <w:p>
+      <w:r>
+        <w:t>• Portugal fica com os 7 povos das missões e Espanha com Colônia do Sacramento</w:t>
       </w:r>
     </w:p>
     <w:p/>
@@ -226,25 +227,22 @@
         <w:pStyle w:val="Ttulo2"/>
       </w:pPr>
       <w:r>
-        <w:t>Revolta de Vila Rica:</w:t>
-      </w:r>
-    </w:p>
-    <w:p>
-      <w:r>
-        <w:t>• Vila Rica é o centro de mineração do Brasil</w:t>
-      </w:r>
-    </w:p>
-    <w:p>
-      <w:r>
-        <w:t xml:space="preserve">• </w:t>
-      </w:r>
-      <w:r>
-        <w:t>Novamente o motivo é o monopólio do comercio português</w:t>
-      </w:r>
-    </w:p>
-    <w:p>
-      <w:r>
-        <w:t>• O líder é Felipe dos Santos</w:t>
+        <w:t xml:space="preserve">Conjuração Baiana </w:t>
+      </w:r>
+    </w:p>
+    <w:p>
+      <w:r>
+        <w:t>• Era uma revolta dos pobres e de religiosos de classe baixa</w:t>
+      </w:r>
+    </w:p>
+    <w:p>
+      <w:r>
+        <w:t>• Lutava pela independência e fim da escravidão</w:t>
+      </w:r>
+    </w:p>
+    <w:p>
+      <w:r>
+        <w:t xml:space="preserve">• Também chamada de Revolta dos Alfaiates </w:t>
       </w:r>
     </w:p>
     <w:p/>
@@ -253,22 +251,27 @@
         <w:pStyle w:val="Ttulo2"/>
       </w:pPr>
       <w:r>
-        <w:t>Tratado de Madri</w:t>
-      </w:r>
-    </w:p>
-    <w:p>
-      <w:r>
-        <w:t>• Foi para substituir o tratado de Tordesilhas</w:t>
-      </w:r>
-    </w:p>
-    <w:p>
-      <w:r>
-        <w:t>• É a troca da terra dos 7 povos das missões e a Colônia do Sacramento</w:t>
-      </w:r>
-    </w:p>
-    <w:p>
-      <w:r>
-        <w:t>• Portugal fica com os 7 povos das missões e Espanha com Colônia do Sacramento</w:t>
+        <w:t>Reformas Pombalinas</w:t>
+      </w:r>
+    </w:p>
+    <w:p>
+      <w:r>
+        <w:t xml:space="preserve">• Fim da escravidão indígena </w:t>
+      </w:r>
+    </w:p>
+    <w:p>
+      <w:r>
+        <w:t>• Maior diversidade econômica</w:t>
+      </w:r>
+    </w:p>
+    <w:p>
+      <w:r>
+        <w:t>• RJ vira capital</w:t>
+      </w:r>
+    </w:p>
+    <w:p>
+      <w:r>
+        <w:t xml:space="preserve">• Expulsão dos Jesuítas </w:t>
       </w:r>
     </w:p>
     <w:p/>
@@ -718,7 +721,7 @@
     <w:uiPriority w:val="9"/>
     <w:unhideWhenUsed/>
     <w:qFormat/>
-    <w:rsid w:val="00E56278"/>
+    <w:rsid w:val="0018629F"/>
     <w:pPr>
       <w:keepNext/>
       <w:keepLines/>
@@ -778,7 +781,7 @@
     <w:basedOn w:val="Fontepargpadro"/>
     <w:link w:val="Ttulo2"/>
     <w:uiPriority w:val="9"/>
-    <w:rsid w:val="00E56278"/>
+    <w:rsid w:val="0018629F"/>
     <w:rPr>
       <w:rFonts w:ascii="Times New Roman" w:eastAsiaTheme="majorEastAsia" w:hAnsi="Times New Roman" w:cstheme="majorBidi"/>
       <w:color w:val="000000" w:themeColor="text1"/>

</xml_diff>